<commit_message>
Bổ sung ý kiến
</commit_message>
<xml_diff>
--- a/BTTL Giao Vận Shipper.docx
+++ b/BTTL Giao Vận Shipper.docx
@@ -4162,8 +4162,9 @@
           <w:szCs w:val="40"/>
           <w:lang w:val="vi-VN"/>
         </w:rPr>
-        <w:t xml:space="preserve"> </w:t>
-      </w:r>
+        <w:t xml:space="preserve"> Đặc tả yêu cầu chức </w:t>
+      </w:r>
+      <w:proofErr w:type="gramStart"/>
       <w:r>
         <w:rPr>
           <w:rFonts w:ascii="Times New Roman" w:hAnsi="Times New Roman" w:cs="Times New Roman"/>
@@ -4175,9 +4176,9 @@
           <w:szCs w:val="40"/>
           <w:lang w:val="vi-VN"/>
         </w:rPr>
-        <w:t xml:space="preserve">Đặc tả yêu cầu chức </w:t>
-      </w:r>
-      <w:proofErr w:type="gramStart"/>
+        <w:t>năng  của</w:t>
+      </w:r>
+      <w:proofErr w:type="gramEnd"/>
       <w:r>
         <w:rPr>
           <w:rFonts w:ascii="Times New Roman" w:hAnsi="Times New Roman" w:cs="Times New Roman"/>
@@ -4189,20 +4190,6 @@
           <w:szCs w:val="40"/>
           <w:lang w:val="vi-VN"/>
         </w:rPr>
-        <w:t>năng  của</w:t>
-      </w:r>
-      <w:proofErr w:type="gramEnd"/>
-      <w:r>
-        <w:rPr>
-          <w:rFonts w:ascii="Times New Roman" w:hAnsi="Times New Roman" w:cs="Times New Roman"/>
-          <w:b/>
-          <w:bCs/>
-          <w:i/>
-          <w:iCs/>
-          <w:sz w:val="40"/>
-          <w:szCs w:val="40"/>
-          <w:lang w:val="vi-VN"/>
-        </w:rPr>
         <w:t xml:space="preserve"> hệ thống phần mềm</w:t>
       </w:r>
     </w:p>
@@ -10711,6 +10698,7 @@
           <w:rFonts w:ascii="Times New Roman" w:hAnsi="Times New Roman" w:cs="Times New Roman"/>
           <w:sz w:val="28"/>
           <w:szCs w:val="28"/>
+          <w:highlight w:val="yellow"/>
         </w:rPr>
         <w:t>Đặt</w:t>
       </w:r>
@@ -10720,15 +10708,17 @@
           <w:rFonts w:ascii="Times New Roman" w:hAnsi="Times New Roman" w:cs="Times New Roman"/>
           <w:sz w:val="28"/>
           <w:szCs w:val="28"/>
-        </w:rPr>
-        <w:t xml:space="preserve"> </w:t>
-      </w:r>
-      <w:proofErr w:type="spellStart"/>
-      <w:r>
-        <w:rPr>
-          <w:rFonts w:ascii="Times New Roman" w:hAnsi="Times New Roman" w:cs="Times New Roman"/>
-          <w:sz w:val="28"/>
-          <w:szCs w:val="28"/>
+          <w:highlight w:val="yellow"/>
+        </w:rPr>
+        <w:t xml:space="preserve"> </w:t>
+      </w:r>
+      <w:proofErr w:type="spellStart"/>
+      <w:r>
+        <w:rPr>
+          <w:rFonts w:ascii="Times New Roman" w:hAnsi="Times New Roman" w:cs="Times New Roman"/>
+          <w:sz w:val="28"/>
+          <w:szCs w:val="28"/>
+          <w:highlight w:val="yellow"/>
         </w:rPr>
         <w:t>hàng</w:t>
       </w:r>
@@ -10738,6 +10728,7 @@
           <w:rFonts w:ascii="Times New Roman" w:hAnsi="Times New Roman" w:cs="Times New Roman"/>
           <w:sz w:val="28"/>
           <w:szCs w:val="28"/>
+          <w:highlight w:val="yellow"/>
         </w:rPr>
         <w:t>:</w:t>
       </w:r>
@@ -11838,33 +11829,37 @@
           <w:rFonts w:ascii="Times New Roman" w:hAnsi="Times New Roman" w:cs="Times New Roman"/>
           <w:sz w:val="28"/>
           <w:szCs w:val="28"/>
-        </w:rPr>
-        <w:t>Quản l</w:t>
-      </w:r>
-      <w:proofErr w:type="spellStart"/>
-      <w:r>
-        <w:rPr>
-          <w:rFonts w:ascii="Times New Roman" w:hAnsi="Times New Roman" w:cs="Times New Roman"/>
-          <w:sz w:val="28"/>
-          <w:szCs w:val="28"/>
-        </w:rPr>
-        <w:t>ý</w:t>
-      </w:r>
-      <w:proofErr w:type="spellEnd"/>
-      <w:r>
-        <w:rPr>
-          <w:rFonts w:ascii="Times New Roman" w:hAnsi="Times New Roman" w:cs="Times New Roman"/>
-          <w:sz w:val="28"/>
-          <w:szCs w:val="28"/>
-        </w:rPr>
-        <w:t xml:space="preserve"> </w:t>
-      </w:r>
-      <w:proofErr w:type="spellStart"/>
-      <w:r>
-        <w:rPr>
-          <w:rFonts w:ascii="Times New Roman" w:hAnsi="Times New Roman" w:cs="Times New Roman"/>
-          <w:sz w:val="28"/>
-          <w:szCs w:val="28"/>
+          <w:highlight w:val="yellow"/>
+        </w:rPr>
+        <w:t xml:space="preserve">Quản </w:t>
+      </w:r>
+      <w:proofErr w:type="spellStart"/>
+      <w:r>
+        <w:rPr>
+          <w:rFonts w:ascii="Times New Roman" w:hAnsi="Times New Roman" w:cs="Times New Roman"/>
+          <w:sz w:val="28"/>
+          <w:szCs w:val="28"/>
+          <w:highlight w:val="yellow"/>
+        </w:rPr>
+        <w:t>lý</w:t>
+      </w:r>
+      <w:proofErr w:type="spellEnd"/>
+      <w:r>
+        <w:rPr>
+          <w:rFonts w:ascii="Times New Roman" w:hAnsi="Times New Roman" w:cs="Times New Roman"/>
+          <w:sz w:val="28"/>
+          <w:szCs w:val="28"/>
+          <w:highlight w:val="yellow"/>
+        </w:rPr>
+        <w:t xml:space="preserve"> </w:t>
+      </w:r>
+      <w:proofErr w:type="spellStart"/>
+      <w:r>
+        <w:rPr>
+          <w:rFonts w:ascii="Times New Roman" w:hAnsi="Times New Roman" w:cs="Times New Roman"/>
+          <w:sz w:val="28"/>
+          <w:szCs w:val="28"/>
+          <w:highlight w:val="yellow"/>
         </w:rPr>
         <w:t>hàng</w:t>
       </w:r>
@@ -11874,15 +11869,17 @@
           <w:rFonts w:ascii="Times New Roman" w:hAnsi="Times New Roman" w:cs="Times New Roman"/>
           <w:sz w:val="28"/>
           <w:szCs w:val="28"/>
-        </w:rPr>
-        <w:t xml:space="preserve"> </w:t>
-      </w:r>
-      <w:proofErr w:type="spellStart"/>
-      <w:r>
-        <w:rPr>
-          <w:rFonts w:ascii="Times New Roman" w:hAnsi="Times New Roman" w:cs="Times New Roman"/>
-          <w:sz w:val="28"/>
-          <w:szCs w:val="28"/>
+          <w:highlight w:val="yellow"/>
+        </w:rPr>
+        <w:t xml:space="preserve"> </w:t>
+      </w:r>
+      <w:proofErr w:type="spellStart"/>
+      <w:r>
+        <w:rPr>
+          <w:rFonts w:ascii="Times New Roman" w:hAnsi="Times New Roman" w:cs="Times New Roman"/>
+          <w:sz w:val="28"/>
+          <w:szCs w:val="28"/>
+          <w:highlight w:val="yellow"/>
         </w:rPr>
         <w:t>hóa</w:t>
       </w:r>
@@ -11892,8 +11889,9 @@
           <w:rFonts w:ascii="Times New Roman" w:hAnsi="Times New Roman" w:cs="Times New Roman"/>
           <w:sz w:val="28"/>
           <w:szCs w:val="28"/>
-        </w:rPr>
-        <w:tab/>
+          <w:highlight w:val="yellow"/>
+        </w:rPr>
+        <w:t>:</w:t>
       </w:r>
     </w:p>
     <w:p>
@@ -12852,6 +12850,7 @@
           <w:rFonts w:ascii="Times New Roman" w:hAnsi="Times New Roman" w:cs="Times New Roman"/>
           <w:sz w:val="28"/>
           <w:szCs w:val="28"/>
+          <w:highlight w:val="yellow"/>
         </w:rPr>
         <w:t xml:space="preserve">Theo </w:t>
       </w:r>
@@ -12861,6 +12860,7 @@
           <w:rFonts w:ascii="Times New Roman" w:hAnsi="Times New Roman" w:cs="Times New Roman"/>
           <w:sz w:val="28"/>
           <w:szCs w:val="28"/>
+          <w:highlight w:val="yellow"/>
         </w:rPr>
         <w:t>dõi</w:t>
       </w:r>
@@ -12870,15 +12870,17 @@
           <w:rFonts w:ascii="Times New Roman" w:hAnsi="Times New Roman" w:cs="Times New Roman"/>
           <w:sz w:val="28"/>
           <w:szCs w:val="28"/>
-        </w:rPr>
-        <w:t xml:space="preserve"> </w:t>
-      </w:r>
-      <w:proofErr w:type="spellStart"/>
-      <w:r>
-        <w:rPr>
-          <w:rFonts w:ascii="Times New Roman" w:hAnsi="Times New Roman" w:cs="Times New Roman"/>
-          <w:sz w:val="28"/>
-          <w:szCs w:val="28"/>
+          <w:highlight w:val="yellow"/>
+        </w:rPr>
+        <w:t xml:space="preserve"> </w:t>
+      </w:r>
+      <w:proofErr w:type="spellStart"/>
+      <w:r>
+        <w:rPr>
+          <w:rFonts w:ascii="Times New Roman" w:hAnsi="Times New Roman" w:cs="Times New Roman"/>
+          <w:sz w:val="28"/>
+          <w:szCs w:val="28"/>
+          <w:highlight w:val="yellow"/>
         </w:rPr>
         <w:t>đơn</w:t>
       </w:r>
@@ -12888,15 +12890,17 @@
           <w:rFonts w:ascii="Times New Roman" w:hAnsi="Times New Roman" w:cs="Times New Roman"/>
           <w:sz w:val="28"/>
           <w:szCs w:val="28"/>
-        </w:rPr>
-        <w:t xml:space="preserve"> </w:t>
-      </w:r>
-      <w:proofErr w:type="spellStart"/>
-      <w:r>
-        <w:rPr>
-          <w:rFonts w:ascii="Times New Roman" w:hAnsi="Times New Roman" w:cs="Times New Roman"/>
-          <w:sz w:val="28"/>
-          <w:szCs w:val="28"/>
+          <w:highlight w:val="yellow"/>
+        </w:rPr>
+        <w:t xml:space="preserve"> </w:t>
+      </w:r>
+      <w:proofErr w:type="spellStart"/>
+      <w:r>
+        <w:rPr>
+          <w:rFonts w:ascii="Times New Roman" w:hAnsi="Times New Roman" w:cs="Times New Roman"/>
+          <w:sz w:val="28"/>
+          <w:szCs w:val="28"/>
+          <w:highlight w:val="yellow"/>
         </w:rPr>
         <w:t>hàng</w:t>
       </w:r>
@@ -13402,17 +13406,19 @@
           <w:rFonts w:ascii="Times New Roman" w:hAnsi="Times New Roman" w:cs="Times New Roman"/>
           <w:sz w:val="28"/>
           <w:szCs w:val="28"/>
-        </w:rPr>
-        <w:t>Giao n</w:t>
-      </w:r>
-      <w:proofErr w:type="spellStart"/>
-      <w:r>
-        <w:rPr>
-          <w:rFonts w:ascii="Times New Roman" w:hAnsi="Times New Roman" w:cs="Times New Roman"/>
-          <w:sz w:val="28"/>
-          <w:szCs w:val="28"/>
-        </w:rPr>
-        <w:t>hận</w:t>
+          <w:highlight w:val="yellow"/>
+        </w:rPr>
+        <w:t xml:space="preserve">Giao </w:t>
+      </w:r>
+      <w:proofErr w:type="spellStart"/>
+      <w:r>
+        <w:rPr>
+          <w:rFonts w:ascii="Times New Roman" w:hAnsi="Times New Roman" w:cs="Times New Roman"/>
+          <w:sz w:val="28"/>
+          <w:szCs w:val="28"/>
+          <w:highlight w:val="yellow"/>
+        </w:rPr>
+        <w:t>nhận</w:t>
       </w:r>
       <w:proofErr w:type="spellEnd"/>
       <w:r>
@@ -14936,6 +14942,7 @@
           <w:rFonts w:ascii="Times New Roman" w:hAnsi="Times New Roman" w:cs="Times New Roman"/>
           <w:sz w:val="28"/>
           <w:szCs w:val="28"/>
+          <w:highlight w:val="yellow"/>
         </w:rPr>
         <w:t xml:space="preserve">Quản </w:t>
       </w:r>
@@ -14945,6 +14952,7 @@
           <w:rFonts w:ascii="Times New Roman" w:hAnsi="Times New Roman" w:cs="Times New Roman"/>
           <w:sz w:val="28"/>
           <w:szCs w:val="28"/>
+          <w:highlight w:val="yellow"/>
         </w:rPr>
         <w:t>lý</w:t>
       </w:r>
@@ -14954,15 +14962,17 @@
           <w:rFonts w:ascii="Times New Roman" w:hAnsi="Times New Roman" w:cs="Times New Roman"/>
           <w:sz w:val="28"/>
           <w:szCs w:val="28"/>
-        </w:rPr>
-        <w:t xml:space="preserve"> </w:t>
-      </w:r>
-      <w:proofErr w:type="spellStart"/>
-      <w:r>
-        <w:rPr>
-          <w:rFonts w:ascii="Times New Roman" w:hAnsi="Times New Roman" w:cs="Times New Roman"/>
-          <w:sz w:val="28"/>
-          <w:szCs w:val="28"/>
+          <w:highlight w:val="yellow"/>
+        </w:rPr>
+        <w:t xml:space="preserve"> </w:t>
+      </w:r>
+      <w:proofErr w:type="spellStart"/>
+      <w:r>
+        <w:rPr>
+          <w:rFonts w:ascii="Times New Roman" w:hAnsi="Times New Roman" w:cs="Times New Roman"/>
+          <w:sz w:val="28"/>
+          <w:szCs w:val="28"/>
+          <w:highlight w:val="yellow"/>
         </w:rPr>
         <w:t>người</w:t>
       </w:r>
@@ -14972,15 +14982,17 @@
           <w:rFonts w:ascii="Times New Roman" w:hAnsi="Times New Roman" w:cs="Times New Roman"/>
           <w:sz w:val="28"/>
           <w:szCs w:val="28"/>
-        </w:rPr>
-        <w:t xml:space="preserve"> </w:t>
-      </w:r>
-      <w:proofErr w:type="spellStart"/>
-      <w:r>
-        <w:rPr>
-          <w:rFonts w:ascii="Times New Roman" w:hAnsi="Times New Roman" w:cs="Times New Roman"/>
-          <w:sz w:val="28"/>
-          <w:szCs w:val="28"/>
+          <w:highlight w:val="yellow"/>
+        </w:rPr>
+        <w:t xml:space="preserve"> </w:t>
+      </w:r>
+      <w:proofErr w:type="spellStart"/>
+      <w:r>
+        <w:rPr>
+          <w:rFonts w:ascii="Times New Roman" w:hAnsi="Times New Roman" w:cs="Times New Roman"/>
+          <w:sz w:val="28"/>
+          <w:szCs w:val="28"/>
+          <w:highlight w:val="yellow"/>
         </w:rPr>
         <w:t>dùng</w:t>
       </w:r>
@@ -15415,6 +15427,7 @@
           <w:rFonts w:ascii="Times New Roman" w:hAnsi="Times New Roman" w:cs="Times New Roman"/>
           <w:sz w:val="28"/>
           <w:szCs w:val="28"/>
+          <w:highlight w:val="yellow"/>
         </w:rPr>
         <w:t>Phản</w:t>
       </w:r>
@@ -15424,15 +15437,17 @@
           <w:rFonts w:ascii="Times New Roman" w:hAnsi="Times New Roman" w:cs="Times New Roman"/>
           <w:sz w:val="28"/>
           <w:szCs w:val="28"/>
-        </w:rPr>
-        <w:t xml:space="preserve"> </w:t>
-      </w:r>
-      <w:proofErr w:type="spellStart"/>
-      <w:r>
-        <w:rPr>
-          <w:rFonts w:ascii="Times New Roman" w:hAnsi="Times New Roman" w:cs="Times New Roman"/>
-          <w:sz w:val="28"/>
-          <w:szCs w:val="28"/>
+          <w:highlight w:val="yellow"/>
+        </w:rPr>
+        <w:t xml:space="preserve"> </w:t>
+      </w:r>
+      <w:proofErr w:type="spellStart"/>
+      <w:r>
+        <w:rPr>
+          <w:rFonts w:ascii="Times New Roman" w:hAnsi="Times New Roman" w:cs="Times New Roman"/>
+          <w:sz w:val="28"/>
+          <w:szCs w:val="28"/>
+          <w:highlight w:val="yellow"/>
         </w:rPr>
         <w:t>hồi</w:t>
       </w:r>
@@ -15442,15 +15457,17 @@
           <w:rFonts w:ascii="Times New Roman" w:hAnsi="Times New Roman" w:cs="Times New Roman"/>
           <w:sz w:val="28"/>
           <w:szCs w:val="28"/>
-        </w:rPr>
-        <w:t xml:space="preserve"> </w:t>
-      </w:r>
-      <w:proofErr w:type="spellStart"/>
-      <w:r>
-        <w:rPr>
-          <w:rFonts w:ascii="Times New Roman" w:hAnsi="Times New Roman" w:cs="Times New Roman"/>
-          <w:sz w:val="28"/>
-          <w:szCs w:val="28"/>
+          <w:highlight w:val="yellow"/>
+        </w:rPr>
+        <w:t xml:space="preserve"> </w:t>
+      </w:r>
+      <w:proofErr w:type="spellStart"/>
+      <w:r>
+        <w:rPr>
+          <w:rFonts w:ascii="Times New Roman" w:hAnsi="Times New Roman" w:cs="Times New Roman"/>
+          <w:sz w:val="28"/>
+          <w:szCs w:val="28"/>
+          <w:highlight w:val="yellow"/>
         </w:rPr>
         <w:t>và</w:t>
       </w:r>
@@ -15460,15 +15477,17 @@
           <w:rFonts w:ascii="Times New Roman" w:hAnsi="Times New Roman" w:cs="Times New Roman"/>
           <w:sz w:val="28"/>
           <w:szCs w:val="28"/>
-        </w:rPr>
-        <w:t xml:space="preserve"> </w:t>
-      </w:r>
-      <w:proofErr w:type="spellStart"/>
-      <w:r>
-        <w:rPr>
-          <w:rFonts w:ascii="Times New Roman" w:hAnsi="Times New Roman" w:cs="Times New Roman"/>
-          <w:sz w:val="28"/>
-          <w:szCs w:val="28"/>
+          <w:highlight w:val="yellow"/>
+        </w:rPr>
+        <w:t xml:space="preserve"> </w:t>
+      </w:r>
+      <w:proofErr w:type="spellStart"/>
+      <w:r>
+        <w:rPr>
+          <w:rFonts w:ascii="Times New Roman" w:hAnsi="Times New Roman" w:cs="Times New Roman"/>
+          <w:sz w:val="28"/>
+          <w:szCs w:val="28"/>
+          <w:highlight w:val="yellow"/>
         </w:rPr>
         <w:t>đánh</w:t>
       </w:r>
@@ -15478,15 +15497,17 @@
           <w:rFonts w:ascii="Times New Roman" w:hAnsi="Times New Roman" w:cs="Times New Roman"/>
           <w:sz w:val="28"/>
           <w:szCs w:val="28"/>
-        </w:rPr>
-        <w:t xml:space="preserve"> </w:t>
-      </w:r>
-      <w:proofErr w:type="spellStart"/>
-      <w:r>
-        <w:rPr>
-          <w:rFonts w:ascii="Times New Roman" w:hAnsi="Times New Roman" w:cs="Times New Roman"/>
-          <w:sz w:val="28"/>
-          <w:szCs w:val="28"/>
+          <w:highlight w:val="yellow"/>
+        </w:rPr>
+        <w:t xml:space="preserve"> </w:t>
+      </w:r>
+      <w:proofErr w:type="spellStart"/>
+      <w:r>
+        <w:rPr>
+          <w:rFonts w:ascii="Times New Roman" w:hAnsi="Times New Roman" w:cs="Times New Roman"/>
+          <w:sz w:val="28"/>
+          <w:szCs w:val="28"/>
+          <w:highlight w:val="yellow"/>
         </w:rPr>
         <w:t>giá</w:t>
       </w:r>

</xml_diff>